<commit_message>
Implementacion de Login con autenticacion JWT en BE y FE para cliente
</commit_message>
<xml_diff>
--- a/Doc/BE_FE_Krugger_Documentacion.docx
+++ b/Doc/BE_FE_Krugger_Documentacion.docx
@@ -4,16 +4,315 @@
   <w:body>
     <w:p>
       <w:pPr>
-        <w:rPr>
-          <w:lang w:val="en-US"/>
-        </w:rPr>
-      </w:pPr>
+        <w:pStyle w:val="Ttulo"/>
+        <w:rPr>
+          <w:lang w:val="en-US"/>
+        </w:rPr>
+      </w:pPr>
+      <w:r>
+        <w:rPr>
+          <w:lang w:val="en-US"/>
+        </w:rPr>
+        <w:t>Krugger Challengue</w:t>
+      </w:r>
+    </w:p>
+    <w:p>
+      <w:pPr>
+        <w:rPr>
+          <w:lang w:val="en-US"/>
+        </w:rPr>
+      </w:pPr>
+    </w:p>
+    <w:sdt>
+      <w:sdtPr>
+        <w:rPr>
+          <w:lang w:val="es-ES"/>
+        </w:rPr>
+        <w:id w:val="-215662651"/>
+        <w:docPartObj>
+          <w:docPartGallery w:val="Table of Contents"/>
+          <w:docPartUnique/>
+        </w:docPartObj>
+      </w:sdtPr>
+      <w:sdtEndPr>
+        <w:rPr>
+          <w:rFonts w:asciiTheme="minorHAnsi" w:eastAsiaTheme="minorHAnsi" w:hAnsiTheme="minorHAnsi" w:cstheme="minorBidi"/>
+          <w:b/>
+          <w:bCs/>
+          <w:color w:val="auto"/>
+          <w:sz w:val="22"/>
+          <w:szCs w:val="22"/>
+          <w:lang w:eastAsia="en-US"/>
+        </w:rPr>
+      </w:sdtEndPr>
+      <w:sdtContent>
+        <w:p>
+          <w:pPr>
+            <w:pStyle w:val="TtuloTDC"/>
+          </w:pPr>
+          <w:r>
+            <w:rPr>
+              <w:lang w:val="es-ES"/>
+            </w:rPr>
+            <w:t>Contenido</w:t>
+          </w:r>
+        </w:p>
+        <w:p>
+          <w:pPr>
+            <w:pStyle w:val="TDC1"/>
+            <w:tabs>
+              <w:tab w:val="right" w:leader="dot" w:pos="8494"/>
+            </w:tabs>
+            <w:rPr>
+              <w:rFonts w:eastAsiaTheme="minorEastAsia"/>
+              <w:noProof/>
+              <w:lang w:eastAsia="es-EC"/>
+            </w:rPr>
+          </w:pPr>
+          <w:r>
+            <w:fldChar w:fldCharType="begin"/>
+          </w:r>
+          <w:r>
+            <w:instrText xml:space="preserve"> TOC \o "1-3" \h \z \u </w:instrText>
+          </w:r>
+          <w:r>
+            <w:fldChar w:fldCharType="separate"/>
+          </w:r>
+          <w:hyperlink w:anchor="_Toc186803428" w:history="1">
+            <w:r>
+              <w:rPr>
+                <w:rStyle w:val="Hipervnculo"/>
+                <w:noProof/>
+                <w:lang w:val="en-US"/>
+              </w:rPr>
+              <w:t>Back End</w:t>
+            </w:r>
+            <w:r>
+              <w:rPr>
+                <w:noProof/>
+                <w:webHidden/>
+              </w:rPr>
+              <w:tab/>
+            </w:r>
+            <w:r>
+              <w:rPr>
+                <w:noProof/>
+                <w:webHidden/>
+              </w:rPr>
+              <w:fldChar w:fldCharType="begin"/>
+            </w:r>
+            <w:r>
+              <w:rPr>
+                <w:noProof/>
+                <w:webHidden/>
+              </w:rPr>
+              <w:instrText xml:space="preserve"> PAGEREF _Toc186803428 \h </w:instrText>
+            </w:r>
+            <w:r>
+              <w:rPr>
+                <w:noProof/>
+                <w:webHidden/>
+              </w:rPr>
+            </w:r>
+            <w:r>
+              <w:rPr>
+                <w:noProof/>
+                <w:webHidden/>
+              </w:rPr>
+              <w:fldChar w:fldCharType="separate"/>
+            </w:r>
+            <w:r>
+              <w:rPr>
+                <w:noProof/>
+                <w:webHidden/>
+              </w:rPr>
+              <w:t>1</w:t>
+            </w:r>
+            <w:r>
+              <w:rPr>
+                <w:noProof/>
+                <w:webHidden/>
+              </w:rPr>
+              <w:fldChar w:fldCharType="end"/>
+            </w:r>
+          </w:hyperlink>
+        </w:p>
+        <w:p>
+          <w:pPr>
+            <w:pStyle w:val="TDC1"/>
+            <w:tabs>
+              <w:tab w:val="right" w:leader="dot" w:pos="8494"/>
+            </w:tabs>
+            <w:rPr>
+              <w:rFonts w:eastAsiaTheme="minorEastAsia"/>
+              <w:noProof/>
+              <w:lang w:eastAsia="es-EC"/>
+            </w:rPr>
+          </w:pPr>
+          <w:hyperlink w:anchor="_Toc186803429" w:history="1">
+            <w:r>
+              <w:rPr>
+                <w:rStyle w:val="Hipervnculo"/>
+                <w:noProof/>
+                <w:lang w:val="en-US"/>
+              </w:rPr>
+              <w:t>FrontEND</w:t>
+            </w:r>
+            <w:r>
+              <w:rPr>
+                <w:noProof/>
+                <w:webHidden/>
+              </w:rPr>
+              <w:tab/>
+            </w:r>
+            <w:r>
+              <w:rPr>
+                <w:noProof/>
+                <w:webHidden/>
+              </w:rPr>
+              <w:fldChar w:fldCharType="begin"/>
+            </w:r>
+            <w:r>
+              <w:rPr>
+                <w:noProof/>
+                <w:webHidden/>
+              </w:rPr>
+              <w:instrText xml:space="preserve"> PAGEREF _Toc186803429 \h </w:instrText>
+            </w:r>
+            <w:r>
+              <w:rPr>
+                <w:noProof/>
+                <w:webHidden/>
+              </w:rPr>
+            </w:r>
+            <w:r>
+              <w:rPr>
+                <w:noProof/>
+                <w:webHidden/>
+              </w:rPr>
+              <w:fldChar w:fldCharType="separate"/>
+            </w:r>
+            <w:r>
+              <w:rPr>
+                <w:noProof/>
+                <w:webHidden/>
+              </w:rPr>
+              <w:t>2</w:t>
+            </w:r>
+            <w:r>
+              <w:rPr>
+                <w:noProof/>
+                <w:webHidden/>
+              </w:rPr>
+              <w:fldChar w:fldCharType="end"/>
+            </w:r>
+          </w:hyperlink>
+        </w:p>
+        <w:p>
+          <w:pPr>
+            <w:pStyle w:val="TDC3"/>
+            <w:tabs>
+              <w:tab w:val="right" w:leader="dot" w:pos="8494"/>
+            </w:tabs>
+            <w:rPr>
+              <w:rFonts w:eastAsiaTheme="minorEastAsia"/>
+              <w:noProof/>
+              <w:lang w:eastAsia="es-EC"/>
+            </w:rPr>
+          </w:pPr>
+          <w:hyperlink w:anchor="_Toc186803430" w:history="1">
+            <w:r>
+              <w:rPr>
+                <w:rStyle w:val="Hipervnculo"/>
+                <w:noProof/>
+              </w:rPr>
+              <w:t>Faltantes:</w:t>
+            </w:r>
+            <w:r>
+              <w:rPr>
+                <w:noProof/>
+                <w:webHidden/>
+              </w:rPr>
+              <w:tab/>
+            </w:r>
+            <w:r>
+              <w:rPr>
+                <w:noProof/>
+                <w:webHidden/>
+              </w:rPr>
+              <w:fldChar w:fldCharType="begin"/>
+            </w:r>
+            <w:r>
+              <w:rPr>
+                <w:noProof/>
+                <w:webHidden/>
+              </w:rPr>
+              <w:instrText xml:space="preserve"> PAGEREF _Toc186803430 \h </w:instrText>
+            </w:r>
+            <w:r>
+              <w:rPr>
+                <w:noProof/>
+                <w:webHidden/>
+              </w:rPr>
+            </w:r>
+            <w:r>
+              <w:rPr>
+                <w:noProof/>
+                <w:webHidden/>
+              </w:rPr>
+              <w:fldChar w:fldCharType="separate"/>
+            </w:r>
+            <w:r>
+              <w:rPr>
+                <w:noProof/>
+                <w:webHidden/>
+              </w:rPr>
+              <w:t>3</w:t>
+            </w:r>
+            <w:r>
+              <w:rPr>
+                <w:noProof/>
+                <w:webHidden/>
+              </w:rPr>
+              <w:fldChar w:fldCharType="end"/>
+            </w:r>
+          </w:hyperlink>
+        </w:p>
+        <w:p>
+          <w:r>
+            <w:rPr>
+              <w:b/>
+              <w:bCs/>
+              <w:lang w:val="es-ES"/>
+            </w:rPr>
+            <w:fldChar w:fldCharType="end"/>
+          </w:r>
+        </w:p>
+      </w:sdtContent>
+    </w:sdt>
+    <w:p>
+      <w:pPr>
+        <w:pStyle w:val="Ttulo1"/>
+        <w:rPr>
+          <w:lang w:val="en-US"/>
+        </w:rPr>
+      </w:pPr>
+    </w:p>
+    <w:p>
+      <w:pPr>
+        <w:pStyle w:val="Ttulo1"/>
+        <w:rPr>
+          <w:lang w:val="en-US"/>
+        </w:rPr>
+      </w:pPr>
+      <w:bookmarkStart w:id="0" w:name="_Toc186803428"/>
       <w:r>
         <w:rPr>
           <w:lang w:val="en-US"/>
         </w:rPr>
         <w:t>Back End</w:t>
       </w:r>
+      <w:bookmarkEnd w:id="0"/>
     </w:p>
     <w:p>
       <w:pPr>
@@ -884,7 +1183,6 @@
     </w:p>
     <w:p>
       <w:r>
-        <w:lastRenderedPageBreak/>
         <w:t>Voy a crear una clase genérica para manejar respuestas personalizadas</w:t>
       </w:r>
     </w:p>
@@ -944,19 +1242,26 @@
       </w:r>
     </w:p>
     <w:p/>
-    <w:p/>
-    <w:p>
-      <w:pPr>
-        <w:rPr>
-          <w:lang w:val="en-US"/>
-        </w:rPr>
-      </w:pPr>
+    <w:p>
+      <w:pPr>
+        <w:pStyle w:val="Ttulo1"/>
+      </w:pPr>
+    </w:p>
+    <w:p>
+      <w:pPr>
+        <w:pStyle w:val="Ttulo1"/>
+        <w:rPr>
+          <w:lang w:val="en-US"/>
+        </w:rPr>
+      </w:pPr>
+      <w:bookmarkStart w:id="1" w:name="_Toc186803429"/>
       <w:r>
         <w:rPr>
           <w:lang w:val="en-US"/>
         </w:rPr>
         <w:t>FrontEND</w:t>
       </w:r>
+      <w:bookmarkEnd w:id="1"/>
     </w:p>
     <w:p>
       <w:pPr>
@@ -1053,6 +1358,7 @@
     </w:p>
     <w:p>
       <w:r>
+        <w:lastRenderedPageBreak/>
         <w:t>Voy a proveer y c</w:t>
       </w:r>
       <w:r>
@@ -1154,7 +1460,6 @@
     </w:p>
     <w:p>
       <w:r>
-        <w:lastRenderedPageBreak/>
         <w:t>Vamos a listar los r</w:t>
       </w:r>
       <w:r>
@@ -1192,29 +1497,82 @@
         <w:t>Listar Sectores listo</w:t>
       </w:r>
     </w:p>
+    <w:p>
+      <w:r>
+        <w:t>Crear, editar y eliminar</w:t>
+      </w:r>
+      <w:r>
+        <w:t xml:space="preserve"> realizado</w:t>
+      </w:r>
+    </w:p>
+    <w:p>
+      <w:r>
+        <w:t>Login para Clientes</w:t>
+      </w:r>
+      <w:r>
+        <w:t xml:space="preserve"> Realizado</w:t>
+      </w:r>
+      <w:r>
+        <w:t xml:space="preserve"> con autenticación JWT</w:t>
+      </w:r>
+    </w:p>
     <w:p/>
     <w:p>
-      <w:r>
-        <w:t>Error de id sectores indefinida</w:t>
-      </w:r>
-    </w:p>
-    <w:p/>
-    <w:p>
-      <w:r>
-        <w:t>Falta Crear, editar y eliminar</w:t>
-      </w:r>
-    </w:p>
-    <w:p>
-      <w:r>
-        <w:t>Falta el Login para Clientes</w:t>
-      </w:r>
-    </w:p>
-    <w:p>
-      <w:r>
-        <w:t>Falta implementar mapa</w:t>
-      </w:r>
-      <w:r>
-        <w:t xml:space="preserve"> en cliente domicilio y en sectores</w:t>
+      <w:pPr>
+        <w:pStyle w:val="Ttulo3"/>
+      </w:pPr>
+      <w:bookmarkStart w:id="2" w:name="_Toc186803430"/>
+      <w:r>
+        <w:t>Faltantes:</w:t>
+      </w:r>
+      <w:bookmarkEnd w:id="2"/>
+    </w:p>
+    <w:p>
+      <w:pPr>
+        <w:pStyle w:val="Prrafodelista"/>
+        <w:numPr>
+          <w:ilvl w:val="0"/>
+          <w:numId w:val="1"/>
+        </w:numPr>
+      </w:pPr>
+      <w:r>
+        <w:t>Falta que al ingresar el usuario muestre sus datos y su sector (revisar método getClient By id)</w:t>
+      </w:r>
+    </w:p>
+    <w:p>
+      <w:pPr>
+        <w:pStyle w:val="Prrafodelista"/>
+        <w:numPr>
+          <w:ilvl w:val="0"/>
+          <w:numId w:val="1"/>
+        </w:numPr>
+      </w:pPr>
+      <w:r>
+        <w:t>Falta implementar mapa en cliente domicilio y en sectores Y para el Login del Cliente donde lea longitud</w:t>
+      </w:r>
+    </w:p>
+    <w:p>
+      <w:pPr>
+        <w:pStyle w:val="Prrafodelista"/>
+        <w:numPr>
+          <w:ilvl w:val="0"/>
+          <w:numId w:val="1"/>
+        </w:numPr>
+      </w:pPr>
+      <w:r>
+        <w:t>La Api del mapa Google es pagada</w:t>
+      </w:r>
+    </w:p>
+    <w:p>
+      <w:pPr>
+        <w:pStyle w:val="Prrafodelista"/>
+        <w:numPr>
+          <w:ilvl w:val="0"/>
+          <w:numId w:val="1"/>
+        </w:numPr>
+      </w:pPr>
+      <w:r>
+        <w:t>Utilizar Leaflet pero no es compatible para mi versión. (opcional bajar de versión?)</w:t>
       </w:r>
     </w:p>
     <w:p/>
@@ -1227,6 +1585,127 @@
     </w:sectPr>
   </w:body>
 </w:document>
+</file>
+
+<file path=word/numbering.xml><?xml version="1.0" encoding="utf-8"?>
+<w:numbering xmlns:wpc="http://schemas.microsoft.com/office/word/2010/wordprocessingCanvas" xmlns:cx="http://schemas.microsoft.com/office/drawing/2014/chartex" xmlns:cx1="http://schemas.microsoft.com/office/drawing/2015/9/8/chartex" xmlns:cx2="http://schemas.microsoft.com/office/drawing/2015/10/21/chartex" xmlns:cx3="http://schemas.microsoft.com/office/drawing/2016/5/9/chartex" xmlns:cx4="http://schemas.microsoft.com/office/drawing/2016/5/10/chartex" xmlns:cx5="http://schemas.microsoft.com/office/drawing/2016/5/11/chartex" xmlns:cx6="http://schemas.microsoft.com/office/drawing/2016/5/12/chartex" xmlns:cx7="http://schemas.microsoft.com/office/drawing/2016/5/13/chartex" xmlns:cx8="http://schemas.microsoft.com/office/drawing/2016/5/14/chartex" xmlns:mc="http://schemas.openxmlformats.org/markup-compatibility/2006" xmlns:aink="http://schemas.microsoft.com/office/drawing/2016/ink" xmlns:am3d="http://schemas.microsoft.com/office/drawing/2017/model3d" xmlns:o="urn:schemas-microsoft-com:office:office" xmlns:oel="http://schemas.microsoft.com/office/2019/extlst" xmlns:r="http://schemas.openxmlformats.org/officeDocument/2006/relationships" xmlns:m="http://schemas.openxmlformats.org/officeDocument/2006/math" xmlns:v="urn:schemas-microsoft-com:vml" xmlns:wp14="http://schemas.microsoft.com/office/word/2010/wordprocessingDrawing" xmlns:wp="http://schemas.openxmlformats.org/drawingml/2006/wordprocessingDrawing" xmlns:w10="urn:schemas-microsoft-com:office:word" xmlns:w="http://schemas.openxmlformats.org/wordprocessingml/2006/main" xmlns:w14="http://schemas.microsoft.com/office/word/2010/wordml" xmlns:w15="http://schemas.microsoft.com/office/word/2012/wordml" xmlns:w16cex="http://schemas.microsoft.com/office/word/2018/wordml/cex" xmlns:w16cid="http://schemas.microsoft.com/office/word/2016/wordml/cid" xmlns:w16="http://schemas.microsoft.com/office/word/2018/wordml" xmlns:w16sdtdh="http://schemas.microsoft.com/office/word/2020/wordml/sdtdatahash" xmlns:w16se="http://schemas.microsoft.com/office/word/2015/wordml/symex" xmlns:wpg="http://schemas.microsoft.com/office/word/2010/wordprocessingGroup" xmlns:wpi="http://schemas.microsoft.com/office/word/2010/wordprocessingInk" xmlns:wne="http://schemas.microsoft.com/office/word/2006/wordml" xmlns:wps="http://schemas.microsoft.com/office/word/2010/wordprocessingShape" mc:Ignorable="w14 w15 w16se w16cid w16 w16cex w16sdtdh wp14">
+  <w:abstractNum w:abstractNumId="0" w15:restartNumberingAfterBreak="0">
+    <w:nsid w:val="721D092C"/>
+    <w:multiLevelType w:val="hybridMultilevel"/>
+    <w:tmpl w:val="3ED84F24"/>
+    <w:lvl w:ilvl="0" w:tplc="300A0001">
+      <w:start w:val="1"/>
+      <w:numFmt w:val="bullet"/>
+      <w:lvlText w:val=""/>
+      <w:lvlJc w:val="left"/>
+      <w:pPr>
+        <w:ind w:left="720" w:hanging="360"/>
+      </w:pPr>
+      <w:rPr>
+        <w:rFonts w:ascii="Symbol" w:hAnsi="Symbol" w:hint="default"/>
+      </w:rPr>
+    </w:lvl>
+    <w:lvl w:ilvl="1" w:tplc="300A0003" w:tentative="1">
+      <w:start w:val="1"/>
+      <w:numFmt w:val="bullet"/>
+      <w:lvlText w:val="o"/>
+      <w:lvlJc w:val="left"/>
+      <w:pPr>
+        <w:ind w:left="1440" w:hanging="360"/>
+      </w:pPr>
+      <w:rPr>
+        <w:rFonts w:ascii="Courier New" w:hAnsi="Courier New" w:cs="Courier New" w:hint="default"/>
+      </w:rPr>
+    </w:lvl>
+    <w:lvl w:ilvl="2" w:tplc="300A0005" w:tentative="1">
+      <w:start w:val="1"/>
+      <w:numFmt w:val="bullet"/>
+      <w:lvlText w:val=""/>
+      <w:lvlJc w:val="left"/>
+      <w:pPr>
+        <w:ind w:left="2160" w:hanging="360"/>
+      </w:pPr>
+      <w:rPr>
+        <w:rFonts w:ascii="Wingdings" w:hAnsi="Wingdings" w:hint="default"/>
+      </w:rPr>
+    </w:lvl>
+    <w:lvl w:ilvl="3" w:tplc="300A0001" w:tentative="1">
+      <w:start w:val="1"/>
+      <w:numFmt w:val="bullet"/>
+      <w:lvlText w:val=""/>
+      <w:lvlJc w:val="left"/>
+      <w:pPr>
+        <w:ind w:left="2880" w:hanging="360"/>
+      </w:pPr>
+      <w:rPr>
+        <w:rFonts w:ascii="Symbol" w:hAnsi="Symbol" w:hint="default"/>
+      </w:rPr>
+    </w:lvl>
+    <w:lvl w:ilvl="4" w:tplc="300A0003" w:tentative="1">
+      <w:start w:val="1"/>
+      <w:numFmt w:val="bullet"/>
+      <w:lvlText w:val="o"/>
+      <w:lvlJc w:val="left"/>
+      <w:pPr>
+        <w:ind w:left="3600" w:hanging="360"/>
+      </w:pPr>
+      <w:rPr>
+        <w:rFonts w:ascii="Courier New" w:hAnsi="Courier New" w:cs="Courier New" w:hint="default"/>
+      </w:rPr>
+    </w:lvl>
+    <w:lvl w:ilvl="5" w:tplc="300A0005" w:tentative="1">
+      <w:start w:val="1"/>
+      <w:numFmt w:val="bullet"/>
+      <w:lvlText w:val=""/>
+      <w:lvlJc w:val="left"/>
+      <w:pPr>
+        <w:ind w:left="4320" w:hanging="360"/>
+      </w:pPr>
+      <w:rPr>
+        <w:rFonts w:ascii="Wingdings" w:hAnsi="Wingdings" w:hint="default"/>
+      </w:rPr>
+    </w:lvl>
+    <w:lvl w:ilvl="6" w:tplc="300A0001" w:tentative="1">
+      <w:start w:val="1"/>
+      <w:numFmt w:val="bullet"/>
+      <w:lvlText w:val=""/>
+      <w:lvlJc w:val="left"/>
+      <w:pPr>
+        <w:ind w:left="5040" w:hanging="360"/>
+      </w:pPr>
+      <w:rPr>
+        <w:rFonts w:ascii="Symbol" w:hAnsi="Symbol" w:hint="default"/>
+      </w:rPr>
+    </w:lvl>
+    <w:lvl w:ilvl="7" w:tplc="300A0003" w:tentative="1">
+      <w:start w:val="1"/>
+      <w:numFmt w:val="bullet"/>
+      <w:lvlText w:val="o"/>
+      <w:lvlJc w:val="left"/>
+      <w:pPr>
+        <w:ind w:left="5760" w:hanging="360"/>
+      </w:pPr>
+      <w:rPr>
+        <w:rFonts w:ascii="Courier New" w:hAnsi="Courier New" w:cs="Courier New" w:hint="default"/>
+      </w:rPr>
+    </w:lvl>
+    <w:lvl w:ilvl="8" w:tplc="300A0005" w:tentative="1">
+      <w:start w:val="1"/>
+      <w:numFmt w:val="bullet"/>
+      <w:lvlText w:val=""/>
+      <w:lvlJc w:val="left"/>
+      <w:pPr>
+        <w:ind w:left="6480" w:hanging="360"/>
+      </w:pPr>
+      <w:rPr>
+        <w:rFonts w:ascii="Wingdings" w:hAnsi="Wingdings" w:hint="default"/>
+      </w:rPr>
+    </w:lvl>
+  </w:abstractNum>
+  <w:num w:numId="1" w16cid:durableId="704522208">
+    <w:abstractNumId w:val="0"/>
+  </w:num>
+</w:numbering>
 </file>
 
 <file path=word/styles.xml><?xml version="1.0" encoding="utf-8"?>
@@ -1628,6 +2107,71 @@
     <w:name w:val="Normal"/>
     <w:qFormat/>
   </w:style>
+  <w:style w:type="paragraph" w:styleId="Ttulo1">
+    <w:name w:val="heading 1"/>
+    <w:basedOn w:val="Normal"/>
+    <w:next w:val="Normal"/>
+    <w:link w:val="Ttulo1Car"/>
+    <w:uiPriority w:val="9"/>
+    <w:qFormat/>
+    <w:rsid w:val="00CE248E"/>
+    <w:pPr>
+      <w:keepNext/>
+      <w:keepLines/>
+      <w:spacing w:before="240" w:after="0"/>
+      <w:outlineLvl w:val="0"/>
+    </w:pPr>
+    <w:rPr>
+      <w:rFonts w:asciiTheme="majorHAnsi" w:eastAsiaTheme="majorEastAsia" w:hAnsiTheme="majorHAnsi" w:cstheme="majorBidi"/>
+      <w:color w:val="2F5496" w:themeColor="accent1" w:themeShade="BF"/>
+      <w:sz w:val="32"/>
+      <w:szCs w:val="32"/>
+    </w:rPr>
+  </w:style>
+  <w:style w:type="paragraph" w:styleId="Ttulo2">
+    <w:name w:val="heading 2"/>
+    <w:basedOn w:val="Normal"/>
+    <w:next w:val="Normal"/>
+    <w:link w:val="Ttulo2Car"/>
+    <w:uiPriority w:val="9"/>
+    <w:unhideWhenUsed/>
+    <w:qFormat/>
+    <w:rsid w:val="00CE248E"/>
+    <w:pPr>
+      <w:keepNext/>
+      <w:keepLines/>
+      <w:spacing w:before="40" w:after="0"/>
+      <w:outlineLvl w:val="1"/>
+    </w:pPr>
+    <w:rPr>
+      <w:rFonts w:asciiTheme="majorHAnsi" w:eastAsiaTheme="majorEastAsia" w:hAnsiTheme="majorHAnsi" w:cstheme="majorBidi"/>
+      <w:color w:val="2F5496" w:themeColor="accent1" w:themeShade="BF"/>
+      <w:sz w:val="26"/>
+      <w:szCs w:val="26"/>
+    </w:rPr>
+  </w:style>
+  <w:style w:type="paragraph" w:styleId="Ttulo3">
+    <w:name w:val="heading 3"/>
+    <w:basedOn w:val="Normal"/>
+    <w:next w:val="Normal"/>
+    <w:link w:val="Ttulo3Car"/>
+    <w:uiPriority w:val="9"/>
+    <w:unhideWhenUsed/>
+    <w:qFormat/>
+    <w:rsid w:val="00AC31FE"/>
+    <w:pPr>
+      <w:keepNext/>
+      <w:keepLines/>
+      <w:spacing w:before="40" w:after="0"/>
+      <w:outlineLvl w:val="2"/>
+    </w:pPr>
+    <w:rPr>
+      <w:rFonts w:asciiTheme="majorHAnsi" w:eastAsiaTheme="majorEastAsia" w:hAnsiTheme="majorHAnsi" w:cstheme="majorBidi"/>
+      <w:color w:val="1F3763" w:themeColor="accent1" w:themeShade="7F"/>
+      <w:sz w:val="24"/>
+      <w:szCs w:val="24"/>
+    </w:rPr>
+  </w:style>
   <w:style w:type="character" w:default="1" w:styleId="Fuentedeprrafopredeter">
     <w:name w:val="Default Paragraph Font"/>
     <w:uiPriority w:val="1"/>
@@ -1654,6 +2198,154 @@
     <w:uiPriority w:val="99"/>
     <w:semiHidden/>
     <w:unhideWhenUsed/>
+  </w:style>
+  <w:style w:type="character" w:customStyle="1" w:styleId="Ttulo2Car">
+    <w:name w:val="Título 2 Car"/>
+    <w:basedOn w:val="Fuentedeprrafopredeter"/>
+    <w:link w:val="Ttulo2"/>
+    <w:uiPriority w:val="9"/>
+    <w:rsid w:val="00CE248E"/>
+    <w:rPr>
+      <w:rFonts w:asciiTheme="majorHAnsi" w:eastAsiaTheme="majorEastAsia" w:hAnsiTheme="majorHAnsi" w:cstheme="majorBidi"/>
+      <w:color w:val="2F5496" w:themeColor="accent1" w:themeShade="BF"/>
+      <w:sz w:val="26"/>
+      <w:szCs w:val="26"/>
+    </w:rPr>
+  </w:style>
+  <w:style w:type="character" w:customStyle="1" w:styleId="Ttulo1Car">
+    <w:name w:val="Título 1 Car"/>
+    <w:basedOn w:val="Fuentedeprrafopredeter"/>
+    <w:link w:val="Ttulo1"/>
+    <w:uiPriority w:val="9"/>
+    <w:rsid w:val="00CE248E"/>
+    <w:rPr>
+      <w:rFonts w:asciiTheme="majorHAnsi" w:eastAsiaTheme="majorEastAsia" w:hAnsiTheme="majorHAnsi" w:cstheme="majorBidi"/>
+      <w:color w:val="2F5496" w:themeColor="accent1" w:themeShade="BF"/>
+      <w:sz w:val="32"/>
+      <w:szCs w:val="32"/>
+    </w:rPr>
+  </w:style>
+  <w:style w:type="paragraph" w:styleId="Ttulo">
+    <w:name w:val="Title"/>
+    <w:basedOn w:val="Normal"/>
+    <w:next w:val="Normal"/>
+    <w:link w:val="TtuloCar"/>
+    <w:uiPriority w:val="10"/>
+    <w:qFormat/>
+    <w:rsid w:val="00CE248E"/>
+    <w:pPr>
+      <w:spacing w:after="0" w:line="240" w:lineRule="auto"/>
+      <w:contextualSpacing/>
+    </w:pPr>
+    <w:rPr>
+      <w:rFonts w:asciiTheme="majorHAnsi" w:eastAsiaTheme="majorEastAsia" w:hAnsiTheme="majorHAnsi" w:cstheme="majorBidi"/>
+      <w:spacing w:val="-10"/>
+      <w:kern w:val="28"/>
+      <w:sz w:val="56"/>
+      <w:szCs w:val="56"/>
+    </w:rPr>
+  </w:style>
+  <w:style w:type="character" w:customStyle="1" w:styleId="TtuloCar">
+    <w:name w:val="Título Car"/>
+    <w:basedOn w:val="Fuentedeprrafopredeter"/>
+    <w:link w:val="Ttulo"/>
+    <w:uiPriority w:val="10"/>
+    <w:rsid w:val="00CE248E"/>
+    <w:rPr>
+      <w:rFonts w:asciiTheme="majorHAnsi" w:eastAsiaTheme="majorEastAsia" w:hAnsiTheme="majorHAnsi" w:cstheme="majorBidi"/>
+      <w:spacing w:val="-10"/>
+      <w:kern w:val="28"/>
+      <w:sz w:val="56"/>
+      <w:szCs w:val="56"/>
+    </w:rPr>
+  </w:style>
+  <w:style w:type="paragraph" w:styleId="TtuloTDC">
+    <w:name w:val="TOC Heading"/>
+    <w:basedOn w:val="Ttulo1"/>
+    <w:next w:val="Normal"/>
+    <w:uiPriority w:val="39"/>
+    <w:unhideWhenUsed/>
+    <w:qFormat/>
+    <w:rsid w:val="00CE248E"/>
+    <w:pPr>
+      <w:outlineLvl w:val="9"/>
+    </w:pPr>
+    <w:rPr>
+      <w:lang w:eastAsia="es-EC"/>
+    </w:rPr>
+  </w:style>
+  <w:style w:type="paragraph" w:styleId="TDC1">
+    <w:name w:val="toc 1"/>
+    <w:basedOn w:val="Normal"/>
+    <w:next w:val="Normal"/>
+    <w:autoRedefine/>
+    <w:uiPriority w:val="39"/>
+    <w:unhideWhenUsed/>
+    <w:rsid w:val="00CE248E"/>
+    <w:pPr>
+      <w:spacing w:after="100"/>
+    </w:pPr>
+  </w:style>
+  <w:style w:type="paragraph" w:styleId="TDC2">
+    <w:name w:val="toc 2"/>
+    <w:basedOn w:val="Normal"/>
+    <w:next w:val="Normal"/>
+    <w:autoRedefine/>
+    <w:uiPriority w:val="39"/>
+    <w:unhideWhenUsed/>
+    <w:rsid w:val="00CE248E"/>
+    <w:pPr>
+      <w:spacing w:after="100"/>
+      <w:ind w:left="220"/>
+    </w:pPr>
+  </w:style>
+  <w:style w:type="character" w:styleId="Hipervnculo">
+    <w:name w:val="Hyperlink"/>
+    <w:basedOn w:val="Fuentedeprrafopredeter"/>
+    <w:uiPriority w:val="99"/>
+    <w:unhideWhenUsed/>
+    <w:rsid w:val="00CE248E"/>
+    <w:rPr>
+      <w:color w:val="0563C1" w:themeColor="hyperlink"/>
+      <w:u w:val="single"/>
+    </w:rPr>
+  </w:style>
+  <w:style w:type="character" w:customStyle="1" w:styleId="Ttulo3Car">
+    <w:name w:val="Título 3 Car"/>
+    <w:basedOn w:val="Fuentedeprrafopredeter"/>
+    <w:link w:val="Ttulo3"/>
+    <w:uiPriority w:val="9"/>
+    <w:rsid w:val="00AC31FE"/>
+    <w:rPr>
+      <w:rFonts w:asciiTheme="majorHAnsi" w:eastAsiaTheme="majorEastAsia" w:hAnsiTheme="majorHAnsi" w:cstheme="majorBidi"/>
+      <w:color w:val="1F3763" w:themeColor="accent1" w:themeShade="7F"/>
+      <w:sz w:val="24"/>
+      <w:szCs w:val="24"/>
+    </w:rPr>
+  </w:style>
+  <w:style w:type="paragraph" w:styleId="TDC3">
+    <w:name w:val="toc 3"/>
+    <w:basedOn w:val="Normal"/>
+    <w:next w:val="Normal"/>
+    <w:autoRedefine/>
+    <w:uiPriority w:val="39"/>
+    <w:unhideWhenUsed/>
+    <w:rsid w:val="00AC31FE"/>
+    <w:pPr>
+      <w:spacing w:after="100"/>
+      <w:ind w:left="440"/>
+    </w:pPr>
+  </w:style>
+  <w:style w:type="paragraph" w:styleId="Prrafodelista">
+    <w:name w:val="List Paragraph"/>
+    <w:basedOn w:val="Normal"/>
+    <w:uiPriority w:val="34"/>
+    <w:qFormat/>
+    <w:rsid w:val="00120964"/>
+    <w:pPr>
+      <w:ind w:left="720"/>
+      <w:contextualSpacing/>
+    </w:pPr>
   </w:style>
 </w:styles>
 </file>
@@ -1951,4 +2643,16 @@
     </a:ext>
   </a:extLst>
 </a:theme>
+</file>
+
+<file path=customXml/item1.xml><?xml version="1.0" encoding="utf-8"?>
+<b:Sources xmlns:b="http://schemas.openxmlformats.org/officeDocument/2006/bibliography" xmlns="http://schemas.openxmlformats.org/officeDocument/2006/bibliography" SelectedStyle="\APASixthEditionOfficeOnline.xsl" StyleName="APA" Version="6"/>
+</file>
+
+<file path=customXml/itemProps1.xml><?xml version="1.0" encoding="utf-8"?>
+<ds:datastoreItem xmlns:ds="http://schemas.openxmlformats.org/officeDocument/2006/customXml" ds:itemID="{259B4FE6-945E-4726-8A70-8ED0813D1944}">
+  <ds:schemaRefs>
+    <ds:schemaRef ds:uri="http://schemas.openxmlformats.org/officeDocument/2006/bibliography"/>
+  </ds:schemaRefs>
+</ds:datastoreItem>
 </file>
</xml_diff>